<commit_message>
Update 2.1 Surface ozone budget.docx
</commit_message>
<xml_diff>
--- a/manuscript/2.1 Surface ozone budget.docx
+++ b/manuscript/2.1 Surface ozone budget.docx
@@ -61,8 +61,7 @@
         <w:jc w:val="left"/>
         <w:rPr>
           <w:rFonts w:ascii="Times New Roman" w:hAnsi="Times New Roman" w:cs="Times New Roman"/>
-          <w:sz w:val="22"/>
-          <w:szCs w:val="22"/>
+          <w:szCs w:val="21"/>
           <w:lang w:val="en-GB"/>
         </w:rPr>
       </w:pPr>
@@ -545,6 +544,58 @@
         </w:rPr>
         <w:t xml:space="preserve"> </w:t>
       </w:r>
+      <w:r>
+        <w:rPr>
+          <w:rFonts w:ascii="Times New Roman" w:hAnsi="Times New Roman" w:cs="Times New Roman"/>
+          <w:szCs w:val="21"/>
+          <w:lang w:val="en-GB"/>
+        </w:rPr>
+        <w:t>Photolysis under radiation of wavelength &lt;330 nm, reactions with HO</w:t>
+      </w:r>
+      <w:r>
+        <w:rPr>
+          <w:rFonts w:ascii="Times New Roman" w:hAnsi="Times New Roman" w:cs="Times New Roman"/>
+          <w:szCs w:val="21"/>
+          <w:vertAlign w:val="subscript"/>
+          <w:lang w:val="en-GB"/>
+        </w:rPr>
+        <w:t>X</w:t>
+      </w:r>
+      <w:r>
+        <w:rPr>
+          <w:rFonts w:ascii="Times New Roman" w:hAnsi="Times New Roman" w:cs="Times New Roman"/>
+          <w:szCs w:val="21"/>
+          <w:lang w:val="en-GB"/>
+        </w:rPr>
+        <w:t xml:space="preserve"> radicals and unsaturated VOCs (such as alkenes) lead to destructions of O</w:t>
+      </w:r>
+      <w:r>
+        <w:rPr>
+          <w:rFonts w:ascii="Times New Roman" w:hAnsi="Times New Roman" w:cs="Times New Roman"/>
+          <w:szCs w:val="21"/>
+          <w:vertAlign w:val="subscript"/>
+          <w:lang w:val="en-GB"/>
+        </w:rPr>
+        <w:t>3</w:t>
+      </w:r>
+      <w:r>
+        <w:rPr>
+          <w:rFonts w:ascii="Times New Roman" w:hAnsi="Times New Roman" w:cs="Times New Roman"/>
+          <w:szCs w:val="21"/>
+          <w:lang w:val="en-GB"/>
+        </w:rPr>
+        <w:t xml:space="preserve">, as indicated in Equation 2. </w:t>
+      </w:r>
+      <w:r>
+        <w:rPr>
+          <w:rFonts w:ascii="Times New Roman" w:hAnsi="Times New Roman" w:cs="Times New Roman"/>
+          <w:szCs w:val="21"/>
+          <w:lang w:val="en-GB"/>
+        </w:rPr>
+        <w:t xml:space="preserve">The temperature-dependent </w:t>
+      </w:r>
+      <w:bookmarkStart w:id="0" w:name="_GoBack"/>
+      <w:bookmarkEnd w:id="0"/>
     </w:p>
     <w:p>
       <w:pPr>
@@ -1440,6 +1491,7 @@
         <w:t>] + ∑</w:t>
       </w:r>
       <w:proofErr w:type="spellStart"/>
+      <w:proofErr w:type="gramStart"/>
       <w:r>
         <w:rPr>
           <w:rFonts w:ascii="Times New Roman" w:hAnsi="Times New Roman" w:cs="Times New Roman"/>
@@ -1469,7 +1521,17 @@
           <w:szCs w:val="21"/>
           <w:lang w:val="en-GB"/>
         </w:rPr>
-        <w:t>[NO][RO</w:t>
+        <w:t>[</w:t>
+      </w:r>
+      <w:proofErr w:type="gramEnd"/>
+      <w:r>
+        <w:rPr>
+          <w:rFonts w:ascii="Times New Roman" w:hAnsi="Times New Roman" w:cs="Times New Roman"/>
+          <w:sz w:val="21"/>
+          <w:szCs w:val="21"/>
+          <w:lang w:val="en-GB"/>
+        </w:rPr>
+        <w:t>NO][RO</w:t>
       </w:r>
       <w:r>
         <w:rPr>
@@ -2018,109 +2080,315 @@
     </w:p>
     <w:p>
       <w:pPr>
-        <w:jc w:val="left"/>
-        <w:rPr>
-          <w:rFonts w:ascii="Lato" w:hAnsi="Lato"/>
+        <w:pStyle w:val="a7"/>
+        <w:rPr>
+          <w:rFonts w:ascii="Times New Roman" w:hAnsi="Times New Roman" w:cs="Times New Roman"/>
+          <w:sz w:val="21"/>
+          <w:szCs w:val="21"/>
           <w:lang w:val="en-GB"/>
         </w:rPr>
       </w:pPr>
       <w:r>
         <w:rPr>
-          <w:rFonts w:ascii="Lato" w:hAnsi="Lato"/>
-          <w:lang w:val="en-GB"/>
-        </w:rPr>
-        <w:t xml:space="preserve">Photolysis </w:t>
-      </w:r>
-      <w:r>
-        <w:rPr>
-          <w:rFonts w:ascii="Times New Roman" w:hAnsi="Times New Roman" w:cs="Times New Roman"/>
-          <w:sz w:val="22"/>
-          <w:szCs w:val="22"/>
-          <w:lang w:val="en-GB"/>
-        </w:rPr>
-        <w:t>under radiation of wavelength &lt;330 nm</w:t>
-      </w:r>
-      <w:r>
-        <w:rPr>
-          <w:rFonts w:ascii="Lato" w:hAnsi="Lato"/>
-          <w:lang w:val="en-GB"/>
-        </w:rPr>
-        <w:t>, r</w:t>
-      </w:r>
-      <w:r>
-        <w:rPr>
-          <w:rFonts w:ascii="Lato" w:hAnsi="Lato"/>
-          <w:lang w:val="en-GB"/>
-        </w:rPr>
-        <w:t>eactions with HO</w:t>
-      </w:r>
-      <w:r>
-        <w:rPr>
-          <w:rFonts w:ascii="Lato" w:hAnsi="Lato"/>
-          <w:vertAlign w:val="subscript"/>
-          <w:lang w:val="en-GB"/>
-        </w:rPr>
-        <w:t>X</w:t>
-      </w:r>
-      <w:r>
-        <w:rPr>
-          <w:rFonts w:ascii="Lato" w:hAnsi="Lato"/>
-          <w:lang w:val="en-GB"/>
-        </w:rPr>
-        <w:t xml:space="preserve"> radicals</w:t>
-      </w:r>
-      <w:r>
-        <w:rPr>
-          <w:rFonts w:ascii="Lato" w:hAnsi="Lato"/>
+          <w:rFonts w:ascii="Times New Roman" w:hAnsi="Times New Roman" w:cs="Times New Roman"/>
+          <w:sz w:val="21"/>
+          <w:szCs w:val="21"/>
+          <w:lang w:val="en-GB"/>
+        </w:rPr>
+        <w:t>O</w:t>
+      </w:r>
+      <w:r>
+        <w:rPr>
+          <w:rFonts w:ascii="Times New Roman" w:hAnsi="Times New Roman" w:cs="Times New Roman"/>
+          <w:sz w:val="21"/>
+          <w:szCs w:val="21"/>
+          <w:vertAlign w:val="subscript"/>
+          <w:lang w:val="en-GB"/>
+        </w:rPr>
+        <w:t>3</w:t>
+      </w:r>
+      <w:r>
+        <w:rPr>
+          <w:rFonts w:ascii="Times New Roman" w:hAnsi="Times New Roman" w:cs="Times New Roman"/>
+          <w:sz w:val="21"/>
+          <w:szCs w:val="21"/>
+          <w:lang w:val="en-GB"/>
+        </w:rPr>
+        <w:t xml:space="preserve"> → O</w:t>
+      </w:r>
+      <w:r>
+        <w:rPr>
+          <w:rFonts w:ascii="Times New Roman" w:hAnsi="Times New Roman" w:cs="Times New Roman"/>
+          <w:sz w:val="21"/>
+          <w:szCs w:val="21"/>
+          <w:vertAlign w:val="subscript"/>
+          <w:lang w:val="en-GB"/>
+        </w:rPr>
+        <w:t>2</w:t>
+      </w:r>
+      <w:r>
+        <w:rPr>
+          <w:rFonts w:ascii="Times New Roman" w:hAnsi="Times New Roman" w:cs="Times New Roman"/>
+          <w:sz w:val="21"/>
+          <w:szCs w:val="21"/>
+          <w:lang w:val="en-GB"/>
+        </w:rPr>
+        <w:t xml:space="preserve"> + O(</w:t>
+      </w:r>
+      <w:r>
+        <w:rPr>
+          <w:rFonts w:ascii="Times New Roman" w:hAnsi="Times New Roman" w:cs="Times New Roman"/>
+          <w:sz w:val="21"/>
+          <w:szCs w:val="21"/>
+          <w:vertAlign w:val="superscript"/>
+          <w:lang w:val="en-GB"/>
+        </w:rPr>
+        <w:t>1</w:t>
+      </w:r>
+      <w:r>
+        <w:rPr>
+          <w:rFonts w:ascii="Times New Roman" w:hAnsi="Times New Roman" w:cs="Times New Roman"/>
+          <w:sz w:val="21"/>
+          <w:szCs w:val="21"/>
+          <w:lang w:val="en-GB"/>
+        </w:rPr>
+        <w:t>D)</w:t>
+      </w:r>
+      <w:r>
+        <w:rPr>
+          <w:rFonts w:ascii="Times New Roman" w:hAnsi="Times New Roman" w:cs="Times New Roman"/>
+          <w:sz w:val="21"/>
+          <w:szCs w:val="21"/>
+          <w:lang w:val="en-GB"/>
+        </w:rPr>
+        <w:t xml:space="preserve"> (</w:t>
+      </w:r>
+      <w:r>
+        <w:rPr>
+          <w:rFonts w:ascii="Times New Roman" w:hAnsi="Times New Roman" w:cs="Times New Roman"/>
+          <w:sz w:val="21"/>
+          <w:szCs w:val="21"/>
+        </w:rPr>
+        <w:t>R</w:t>
+      </w:r>
+      <w:r>
+        <w:rPr>
+          <w:rFonts w:ascii="Times New Roman" w:hAnsi="Times New Roman" w:cs="Times New Roman"/>
+          <w:sz w:val="21"/>
+          <w:szCs w:val="21"/>
+        </w:rPr>
+        <w:fldChar w:fldCharType="begin"/>
+      </w:r>
+      <w:r>
+        <w:rPr>
+          <w:rFonts w:ascii="Times New Roman" w:hAnsi="Times New Roman" w:cs="Times New Roman"/>
+          <w:sz w:val="21"/>
+          <w:szCs w:val="21"/>
+        </w:rPr>
+        <w:instrText xml:space="preserve"> SEQ R \* ARABIC </w:instrText>
+      </w:r>
+      <w:r>
+        <w:rPr>
+          <w:rFonts w:ascii="Times New Roman" w:hAnsi="Times New Roman" w:cs="Times New Roman"/>
+          <w:sz w:val="21"/>
+          <w:szCs w:val="21"/>
+        </w:rPr>
+        <w:fldChar w:fldCharType="separate"/>
+      </w:r>
+      <w:r>
+        <w:rPr>
+          <w:rFonts w:ascii="Times New Roman" w:hAnsi="Times New Roman" w:cs="Times New Roman"/>
+          <w:noProof/>
+          <w:sz w:val="21"/>
+          <w:szCs w:val="21"/>
+        </w:rPr>
+        <w:t>6</w:t>
+      </w:r>
+      <w:r>
+        <w:rPr>
+          <w:rFonts w:ascii="Times New Roman" w:hAnsi="Times New Roman" w:cs="Times New Roman"/>
+          <w:sz w:val="21"/>
+          <w:szCs w:val="21"/>
+        </w:rPr>
+        <w:fldChar w:fldCharType="end"/>
+      </w:r>
+      <w:r>
+        <w:rPr>
+          <w:rFonts w:ascii="Times New Roman" w:hAnsi="Times New Roman" w:cs="Times New Roman"/>
+          <w:sz w:val="21"/>
+          <w:szCs w:val="21"/>
+          <w:lang w:val="en-GB"/>
+        </w:rPr>
+        <w:t xml:space="preserve">) </w:t>
+      </w:r>
+    </w:p>
+    <w:p>
+      <w:pPr>
+        <w:pStyle w:val="a7"/>
+        <w:rPr>
+          <w:rFonts w:ascii="Times New Roman" w:hAnsi="Times New Roman" w:cs="Times New Roman"/>
+          <w:sz w:val="21"/>
+          <w:szCs w:val="21"/>
+          <w:lang w:val="en-GB"/>
+        </w:rPr>
+      </w:pPr>
+      <w:r>
+        <w:rPr>
+          <w:rFonts w:ascii="Times New Roman" w:hAnsi="Times New Roman" w:cs="Times New Roman"/>
+          <w:sz w:val="21"/>
+          <w:szCs w:val="21"/>
+          <w:lang w:val="en-GB"/>
+        </w:rPr>
+        <w:t>O(</w:t>
+      </w:r>
+      <w:r>
+        <w:rPr>
+          <w:rFonts w:ascii="Times New Roman" w:hAnsi="Times New Roman" w:cs="Times New Roman"/>
+          <w:sz w:val="21"/>
+          <w:szCs w:val="21"/>
+          <w:vertAlign w:val="superscript"/>
+          <w:lang w:val="en-GB"/>
+        </w:rPr>
+        <w:t>1</w:t>
+      </w:r>
+      <w:r>
+        <w:rPr>
+          <w:rFonts w:ascii="Times New Roman" w:hAnsi="Times New Roman" w:cs="Times New Roman"/>
+          <w:sz w:val="21"/>
+          <w:szCs w:val="21"/>
+          <w:lang w:val="en-GB"/>
+        </w:rPr>
+        <w:t>D) + H</w:t>
+      </w:r>
+      <w:r>
+        <w:rPr>
+          <w:rFonts w:ascii="Times New Roman" w:hAnsi="Times New Roman" w:cs="Times New Roman"/>
+          <w:sz w:val="21"/>
+          <w:szCs w:val="21"/>
+          <w:vertAlign w:val="subscript"/>
+          <w:lang w:val="en-GB"/>
+        </w:rPr>
+        <w:t>2</w:t>
+      </w:r>
+      <w:r>
+        <w:rPr>
+          <w:rFonts w:ascii="Times New Roman" w:hAnsi="Times New Roman" w:cs="Times New Roman"/>
+          <w:sz w:val="21"/>
+          <w:szCs w:val="21"/>
+          <w:lang w:val="en-GB"/>
+        </w:rPr>
+        <w:t>O → 2OH</w:t>
+      </w:r>
+      <w:r>
+        <w:rPr>
+          <w:rFonts w:ascii="Times New Roman" w:hAnsi="Times New Roman" w:cs="Times New Roman"/>
+          <w:sz w:val="21"/>
+          <w:szCs w:val="21"/>
           <w:lang w:val="en-GB"/>
         </w:rPr>
         <w:t xml:space="preserve"> </w:t>
       </w:r>
       <w:r>
         <w:rPr>
-          <w:rFonts w:ascii="Lato" w:hAnsi="Lato" w:hint="eastAsia"/>
-          <w:lang w:val="en-GB"/>
-        </w:rPr>
-        <w:t>and</w:t>
-      </w:r>
-      <w:r>
-        <w:rPr>
-          <w:rFonts w:ascii="Lato" w:hAnsi="Lato"/>
-          <w:lang w:val="en-GB"/>
-        </w:rPr>
-        <w:t xml:space="preserve"> unsaturated VOCs</w:t>
-      </w:r>
-      <w:r>
-        <w:rPr>
-          <w:rFonts w:ascii="Lato" w:hAnsi="Lato"/>
-          <w:lang w:val="en-GB"/>
-        </w:rPr>
-        <w:t xml:space="preserve"> (such as alkenes)</w:t>
-      </w:r>
-      <w:r>
-        <w:rPr>
-          <w:rFonts w:ascii="Lato" w:hAnsi="Lato"/>
-          <w:lang w:val="en-GB"/>
-        </w:rPr>
-        <w:t xml:space="preserve"> lead to d</w:t>
-      </w:r>
-      <w:r>
-        <w:rPr>
-          <w:rFonts w:ascii="Lato" w:hAnsi="Lato"/>
-          <w:lang w:val="en-GB"/>
-        </w:rPr>
-        <w:t>estruction</w:t>
-      </w:r>
-      <w:r>
-        <w:rPr>
-          <w:rFonts w:ascii="Lato" w:hAnsi="Lato"/>
-          <w:lang w:val="en-GB"/>
-        </w:rPr>
-        <w:t>s of O</w:t>
-      </w:r>
-      <w:r>
-        <w:rPr>
-          <w:rFonts w:ascii="Lato" w:hAnsi="Lato"/>
+          <w:rFonts w:ascii="Times New Roman" w:hAnsi="Times New Roman" w:cs="Times New Roman"/>
+          <w:sz w:val="21"/>
+          <w:szCs w:val="21"/>
+          <w:lang w:val="en-GB"/>
+        </w:rPr>
+        <w:t>(</w:t>
+      </w:r>
+      <w:r>
+        <w:rPr>
+          <w:rFonts w:ascii="Times New Roman" w:hAnsi="Times New Roman" w:cs="Times New Roman"/>
+          <w:sz w:val="21"/>
+          <w:szCs w:val="21"/>
+        </w:rPr>
+        <w:t>R</w:t>
+      </w:r>
+      <w:r>
+        <w:rPr>
+          <w:rFonts w:ascii="Times New Roman" w:hAnsi="Times New Roman" w:cs="Times New Roman"/>
+          <w:sz w:val="21"/>
+          <w:szCs w:val="21"/>
+        </w:rPr>
+        <w:fldChar w:fldCharType="begin"/>
+      </w:r>
+      <w:r>
+        <w:rPr>
+          <w:rFonts w:ascii="Times New Roman" w:hAnsi="Times New Roman" w:cs="Times New Roman"/>
+          <w:sz w:val="21"/>
+          <w:szCs w:val="21"/>
+        </w:rPr>
+        <w:instrText xml:space="preserve"> SEQ R \* ARABIC </w:instrText>
+      </w:r>
+      <w:r>
+        <w:rPr>
+          <w:rFonts w:ascii="Times New Roman" w:hAnsi="Times New Roman" w:cs="Times New Roman"/>
+          <w:sz w:val="21"/>
+          <w:szCs w:val="21"/>
+        </w:rPr>
+        <w:fldChar w:fldCharType="separate"/>
+      </w:r>
+      <w:r>
+        <w:rPr>
+          <w:rFonts w:ascii="Times New Roman" w:hAnsi="Times New Roman" w:cs="Times New Roman"/>
+          <w:noProof/>
+          <w:sz w:val="21"/>
+          <w:szCs w:val="21"/>
+        </w:rPr>
+        <w:t>7</w:t>
+      </w:r>
+      <w:r>
+        <w:rPr>
+          <w:rFonts w:ascii="Times New Roman" w:hAnsi="Times New Roman" w:cs="Times New Roman"/>
+          <w:sz w:val="21"/>
+          <w:szCs w:val="21"/>
+        </w:rPr>
+        <w:fldChar w:fldCharType="end"/>
+      </w:r>
+      <w:r>
+        <w:rPr>
+          <w:rFonts w:ascii="Times New Roman" w:hAnsi="Times New Roman" w:cs="Times New Roman"/>
+          <w:sz w:val="21"/>
+          <w:szCs w:val="21"/>
+          <w:lang w:val="en-GB"/>
+        </w:rPr>
+        <w:t>)</w:t>
+      </w:r>
+      <w:r>
+        <w:rPr>
+          <w:rFonts w:ascii="Times New Roman" w:hAnsi="Times New Roman" w:cs="Times New Roman"/>
+          <w:sz w:val="21"/>
+          <w:szCs w:val="21"/>
+          <w:lang w:val="en-GB"/>
+        </w:rPr>
+        <w:t xml:space="preserve"> </w:t>
+      </w:r>
+    </w:p>
+    <w:p>
+      <w:pPr>
+        <w:pStyle w:val="a7"/>
+        <w:rPr>
+          <w:rFonts w:ascii="Times New Roman" w:hAnsi="Times New Roman" w:cs="Times New Roman"/>
+          <w:sz w:val="21"/>
+          <w:szCs w:val="21"/>
+          <w:lang w:val="en-GB"/>
+        </w:rPr>
+      </w:pPr>
+      <w:r>
+        <w:rPr>
+          <w:rFonts w:ascii="Times New Roman" w:hAnsi="Times New Roman" w:cs="Times New Roman"/>
+          <w:sz w:val="21"/>
+          <w:szCs w:val="21"/>
+          <w:lang w:val="en-GB"/>
+        </w:rPr>
+        <w:t>O</w:t>
+      </w:r>
+      <w:r>
+        <w:rPr>
+          <w:rFonts w:ascii="Times New Roman" w:hAnsi="Times New Roman" w:cs="Times New Roman"/>
+          <w:sz w:val="21"/>
+          <w:szCs w:val="21"/>
           <w:vertAlign w:val="subscript"/>
           <w:lang w:val="en-GB"/>
         </w:rPr>
@@ -2128,10 +2396,306 @@
       </w:r>
       <w:r>
         <w:rPr>
-          <w:rFonts w:ascii="Lato" w:hAnsi="Lato"/>
-          <w:lang w:val="en-GB"/>
-        </w:rPr>
-        <w:t xml:space="preserve">. </w:t>
+          <w:rFonts w:ascii="Times New Roman" w:hAnsi="Times New Roman" w:cs="Times New Roman"/>
+          <w:sz w:val="21"/>
+          <w:szCs w:val="21"/>
+          <w:lang w:val="en-GB"/>
+        </w:rPr>
+        <w:t xml:space="preserve"> + OH → O</w:t>
+      </w:r>
+      <w:r>
+        <w:rPr>
+          <w:rFonts w:ascii="Times New Roman" w:hAnsi="Times New Roman" w:cs="Times New Roman"/>
+          <w:sz w:val="21"/>
+          <w:szCs w:val="21"/>
+          <w:vertAlign w:val="subscript"/>
+          <w:lang w:val="en-GB"/>
+        </w:rPr>
+        <w:t>2</w:t>
+      </w:r>
+      <w:r>
+        <w:rPr>
+          <w:rFonts w:ascii="Times New Roman" w:hAnsi="Times New Roman" w:cs="Times New Roman"/>
+          <w:sz w:val="21"/>
+          <w:szCs w:val="21"/>
+          <w:lang w:val="en-GB"/>
+        </w:rPr>
+        <w:t xml:space="preserve"> + HO</w:t>
+      </w:r>
+      <w:r>
+        <w:rPr>
+          <w:rFonts w:ascii="Times New Roman" w:hAnsi="Times New Roman" w:cs="Times New Roman"/>
+          <w:sz w:val="21"/>
+          <w:szCs w:val="21"/>
+          <w:vertAlign w:val="subscript"/>
+          <w:lang w:val="en-GB"/>
+        </w:rPr>
+        <w:t>2</w:t>
+      </w:r>
+      <w:r>
+        <w:rPr>
+          <w:rFonts w:ascii="Times New Roman" w:hAnsi="Times New Roman" w:cs="Times New Roman"/>
+          <w:sz w:val="21"/>
+          <w:szCs w:val="21"/>
+          <w:lang w:val="en-GB"/>
+        </w:rPr>
+        <w:t xml:space="preserve"> </w:t>
+      </w:r>
+      <w:r>
+        <w:rPr>
+          <w:rFonts w:ascii="Times New Roman" w:hAnsi="Times New Roman" w:cs="Times New Roman"/>
+          <w:sz w:val="21"/>
+          <w:szCs w:val="21"/>
+          <w:lang w:val="en-GB"/>
+        </w:rPr>
+        <w:t>(</w:t>
+      </w:r>
+      <w:r>
+        <w:rPr>
+          <w:rFonts w:ascii="Times New Roman" w:hAnsi="Times New Roman" w:cs="Times New Roman"/>
+          <w:sz w:val="21"/>
+          <w:szCs w:val="21"/>
+        </w:rPr>
+        <w:t>R</w:t>
+      </w:r>
+      <w:r>
+        <w:rPr>
+          <w:rFonts w:ascii="Times New Roman" w:hAnsi="Times New Roman" w:cs="Times New Roman"/>
+          <w:sz w:val="21"/>
+          <w:szCs w:val="21"/>
+        </w:rPr>
+        <w:fldChar w:fldCharType="begin"/>
+      </w:r>
+      <w:r>
+        <w:rPr>
+          <w:rFonts w:ascii="Times New Roman" w:hAnsi="Times New Roman" w:cs="Times New Roman"/>
+          <w:sz w:val="21"/>
+          <w:szCs w:val="21"/>
+        </w:rPr>
+        <w:instrText xml:space="preserve"> SEQ R \* ARABIC </w:instrText>
+      </w:r>
+      <w:r>
+        <w:rPr>
+          <w:rFonts w:ascii="Times New Roman" w:hAnsi="Times New Roman" w:cs="Times New Roman"/>
+          <w:sz w:val="21"/>
+          <w:szCs w:val="21"/>
+        </w:rPr>
+        <w:fldChar w:fldCharType="separate"/>
+      </w:r>
+      <w:r>
+        <w:rPr>
+          <w:rFonts w:ascii="Times New Roman" w:hAnsi="Times New Roman" w:cs="Times New Roman"/>
+          <w:noProof/>
+          <w:sz w:val="21"/>
+          <w:szCs w:val="21"/>
+        </w:rPr>
+        <w:t>8</w:t>
+      </w:r>
+      <w:r>
+        <w:rPr>
+          <w:rFonts w:ascii="Times New Roman" w:hAnsi="Times New Roman" w:cs="Times New Roman"/>
+          <w:sz w:val="21"/>
+          <w:szCs w:val="21"/>
+        </w:rPr>
+        <w:fldChar w:fldCharType="end"/>
+      </w:r>
+      <w:r>
+        <w:rPr>
+          <w:rFonts w:ascii="Times New Roman" w:hAnsi="Times New Roman" w:cs="Times New Roman"/>
+          <w:sz w:val="21"/>
+          <w:szCs w:val="21"/>
+          <w:lang w:val="en-GB"/>
+        </w:rPr>
+        <w:t>)</w:t>
+      </w:r>
+      <w:r>
+        <w:rPr>
+          <w:rFonts w:ascii="Times New Roman" w:hAnsi="Times New Roman" w:cs="Times New Roman"/>
+          <w:sz w:val="21"/>
+          <w:szCs w:val="21"/>
+          <w:lang w:val="en-GB"/>
+        </w:rPr>
+        <w:t xml:space="preserve"> </w:t>
+      </w:r>
+    </w:p>
+    <w:p>
+      <w:pPr>
+        <w:pStyle w:val="a7"/>
+        <w:rPr>
+          <w:rFonts w:ascii="Times New Roman" w:hAnsi="Times New Roman" w:cs="Times New Roman"/>
+          <w:sz w:val="21"/>
+          <w:szCs w:val="21"/>
+          <w:lang w:val="en-GB"/>
+        </w:rPr>
+      </w:pPr>
+      <w:r>
+        <w:rPr>
+          <w:rFonts w:ascii="Times New Roman" w:hAnsi="Times New Roman" w:cs="Times New Roman"/>
+          <w:sz w:val="21"/>
+          <w:szCs w:val="21"/>
+          <w:lang w:val="en-GB"/>
+        </w:rPr>
+        <w:t>O</w:t>
+      </w:r>
+      <w:r>
+        <w:rPr>
+          <w:rFonts w:ascii="Times New Roman" w:hAnsi="Times New Roman" w:cs="Times New Roman"/>
+          <w:sz w:val="21"/>
+          <w:szCs w:val="21"/>
+          <w:vertAlign w:val="subscript"/>
+          <w:lang w:val="en-GB"/>
+        </w:rPr>
+        <w:t>3</w:t>
+      </w:r>
+      <w:r>
+        <w:rPr>
+          <w:rFonts w:ascii="Times New Roman" w:hAnsi="Times New Roman" w:cs="Times New Roman"/>
+          <w:sz w:val="21"/>
+          <w:szCs w:val="21"/>
+          <w:lang w:val="en-GB"/>
+        </w:rPr>
+        <w:t xml:space="preserve"> + HO</w:t>
+      </w:r>
+      <w:r>
+        <w:rPr>
+          <w:rFonts w:ascii="Times New Roman" w:hAnsi="Times New Roman" w:cs="Times New Roman"/>
+          <w:sz w:val="21"/>
+          <w:szCs w:val="21"/>
+          <w:vertAlign w:val="subscript"/>
+          <w:lang w:val="en-GB"/>
+        </w:rPr>
+        <w:t>2</w:t>
+      </w:r>
+      <w:r>
+        <w:rPr>
+          <w:rFonts w:ascii="Times New Roman" w:hAnsi="Times New Roman" w:cs="Times New Roman"/>
+          <w:sz w:val="21"/>
+          <w:szCs w:val="21"/>
+          <w:lang w:val="en-GB"/>
+        </w:rPr>
+        <w:t xml:space="preserve"> → </w:t>
+      </w:r>
+      <w:r>
+        <w:rPr>
+          <w:rFonts w:ascii="Times New Roman" w:hAnsi="Times New Roman" w:cs="Times New Roman"/>
+          <w:sz w:val="21"/>
+          <w:szCs w:val="21"/>
+          <w:lang w:val="en-GB"/>
+        </w:rPr>
+        <w:t>2</w:t>
+      </w:r>
+      <w:r>
+        <w:rPr>
+          <w:rFonts w:ascii="Times New Roman" w:hAnsi="Times New Roman" w:cs="Times New Roman"/>
+          <w:sz w:val="21"/>
+          <w:szCs w:val="21"/>
+          <w:lang w:val="en-GB"/>
+        </w:rPr>
+        <w:t>O</w:t>
+      </w:r>
+      <w:r>
+        <w:rPr>
+          <w:rFonts w:ascii="Times New Roman" w:hAnsi="Times New Roman" w:cs="Times New Roman"/>
+          <w:sz w:val="21"/>
+          <w:szCs w:val="21"/>
+          <w:vertAlign w:val="subscript"/>
+          <w:lang w:val="en-GB"/>
+        </w:rPr>
+        <w:t>2</w:t>
+      </w:r>
+      <w:r>
+        <w:rPr>
+          <w:rFonts w:ascii="Times New Roman" w:hAnsi="Times New Roman" w:cs="Times New Roman"/>
+          <w:sz w:val="21"/>
+          <w:szCs w:val="21"/>
+          <w:lang w:val="en-GB"/>
+        </w:rPr>
+        <w:t xml:space="preserve"> + OH</w:t>
+      </w:r>
+      <w:r>
+        <w:rPr>
+          <w:rFonts w:ascii="Times New Roman" w:hAnsi="Times New Roman" w:cs="Times New Roman"/>
+          <w:sz w:val="21"/>
+          <w:szCs w:val="21"/>
+          <w:lang w:val="en-GB"/>
+        </w:rPr>
+        <w:t xml:space="preserve"> </w:t>
+      </w:r>
+      <w:r>
+        <w:rPr>
+          <w:rFonts w:ascii="Times New Roman" w:hAnsi="Times New Roman" w:cs="Times New Roman"/>
+          <w:sz w:val="21"/>
+          <w:szCs w:val="21"/>
+          <w:lang w:val="en-GB"/>
+        </w:rPr>
+        <w:t>(</w:t>
+      </w:r>
+      <w:r>
+        <w:rPr>
+          <w:rFonts w:ascii="Times New Roman" w:hAnsi="Times New Roman" w:cs="Times New Roman"/>
+          <w:sz w:val="21"/>
+          <w:szCs w:val="21"/>
+        </w:rPr>
+        <w:t>R</w:t>
+      </w:r>
+      <w:r>
+        <w:rPr>
+          <w:rFonts w:ascii="Times New Roman" w:hAnsi="Times New Roman" w:cs="Times New Roman"/>
+          <w:sz w:val="21"/>
+          <w:szCs w:val="21"/>
+        </w:rPr>
+        <w:fldChar w:fldCharType="begin"/>
+      </w:r>
+      <w:r>
+        <w:rPr>
+          <w:rFonts w:ascii="Times New Roman" w:hAnsi="Times New Roman" w:cs="Times New Roman"/>
+          <w:sz w:val="21"/>
+          <w:szCs w:val="21"/>
+        </w:rPr>
+        <w:instrText xml:space="preserve"> SEQ R \* ARABIC </w:instrText>
+      </w:r>
+      <w:r>
+        <w:rPr>
+          <w:rFonts w:ascii="Times New Roman" w:hAnsi="Times New Roman" w:cs="Times New Roman"/>
+          <w:sz w:val="21"/>
+          <w:szCs w:val="21"/>
+        </w:rPr>
+        <w:fldChar w:fldCharType="separate"/>
+      </w:r>
+      <w:r>
+        <w:rPr>
+          <w:rFonts w:ascii="Times New Roman" w:hAnsi="Times New Roman" w:cs="Times New Roman"/>
+          <w:noProof/>
+          <w:sz w:val="21"/>
+          <w:szCs w:val="21"/>
+        </w:rPr>
+        <w:t>9</w:t>
+      </w:r>
+      <w:r>
+        <w:rPr>
+          <w:rFonts w:ascii="Times New Roman" w:hAnsi="Times New Roman" w:cs="Times New Roman"/>
+          <w:sz w:val="21"/>
+          <w:szCs w:val="21"/>
+        </w:rPr>
+        <w:fldChar w:fldCharType="end"/>
+      </w:r>
+      <w:r>
+        <w:rPr>
+          <w:rFonts w:ascii="Times New Roman" w:hAnsi="Times New Roman" w:cs="Times New Roman"/>
+          <w:sz w:val="21"/>
+          <w:szCs w:val="21"/>
+          <w:lang w:val="en-GB"/>
+        </w:rPr>
+        <w:t>)</w:t>
+      </w:r>
+      <w:r>
+        <w:rPr>
+          <w:rFonts w:ascii="Times New Roman" w:hAnsi="Times New Roman" w:cs="Times New Roman"/>
+          <w:sz w:val="21"/>
+          <w:szCs w:val="21"/>
+          <w:lang w:val="en-GB"/>
+        </w:rPr>
+        <w:t xml:space="preserve"> </w:t>
       </w:r>
     </w:p>
     <w:p>
@@ -2161,7 +2725,7 @@
           <w:szCs w:val="21"/>
           <w:lang w:val="en-GB"/>
         </w:rPr>
-        <w:t>O</w:t>
+        <w:t>L(O</w:t>
       </w:r>
       <w:r>
         <w:rPr>
@@ -2180,26 +2744,36 @@
           <w:szCs w:val="21"/>
           <w:lang w:val="en-GB"/>
         </w:rPr>
-        <w:t xml:space="preserve"> → O</w:t>
-      </w:r>
-      <w:r>
-        <w:rPr>
-          <w:rFonts w:ascii="Times New Roman" w:hAnsi="Times New Roman" w:cs="Times New Roman"/>
-          <w:sz w:val="21"/>
-          <w:szCs w:val="21"/>
-          <w:vertAlign w:val="subscript"/>
-          <w:lang w:val="en-GB"/>
-        </w:rPr>
-        <w:t>2</w:t>
-      </w:r>
-      <w:r>
-        <w:rPr>
-          <w:rFonts w:ascii="Times New Roman" w:hAnsi="Times New Roman" w:cs="Times New Roman"/>
-          <w:sz w:val="21"/>
-          <w:szCs w:val="21"/>
-          <w:lang w:val="en-GB"/>
-        </w:rPr>
-        <w:t xml:space="preserve"> + O(</w:t>
+        <w:t xml:space="preserve">) = </w:t>
+      </w:r>
+      <w:r>
+        <w:rPr>
+          <w:rFonts w:ascii="Times New Roman" w:hAnsi="Times New Roman" w:cs="Times New Roman"/>
+          <w:i/>
+          <w:sz w:val="21"/>
+          <w:szCs w:val="21"/>
+          <w:lang w:val="en-GB"/>
+        </w:rPr>
+        <w:t>k</w:t>
+      </w:r>
+      <w:r>
+        <w:rPr>
+          <w:rFonts w:ascii="Times New Roman" w:hAnsi="Times New Roman" w:cs="Times New Roman"/>
+          <w:sz w:val="21"/>
+          <w:szCs w:val="21"/>
+          <w:vertAlign w:val="subscript"/>
+          <w:lang w:val="en-GB"/>
+        </w:rPr>
+        <w:t>3</w:t>
+      </w:r>
+      <w:r>
+        <w:rPr>
+          <w:rFonts w:ascii="Times New Roman" w:hAnsi="Times New Roman" w:cs="Times New Roman"/>
+          <w:sz w:val="21"/>
+          <w:szCs w:val="21"/>
+          <w:lang w:val="en-GB"/>
+        </w:rPr>
+        <w:t>[O(</w:t>
       </w:r>
       <w:r>
         <w:rPr>
@@ -2218,647 +2792,27 @@
           <w:szCs w:val="21"/>
           <w:lang w:val="en-GB"/>
         </w:rPr>
-        <w:t>D)</w:t>
-      </w:r>
-      <w:r>
-        <w:rPr>
-          <w:rFonts w:ascii="Times New Roman" w:hAnsi="Times New Roman" w:cs="Times New Roman"/>
-          <w:sz w:val="21"/>
-          <w:szCs w:val="21"/>
-          <w:lang w:val="en-GB"/>
-        </w:rPr>
-        <w:t xml:space="preserve"> (</w:t>
-      </w:r>
-      <w:r>
-        <w:rPr>
-          <w:rFonts w:ascii="Times New Roman" w:hAnsi="Times New Roman" w:cs="Times New Roman"/>
-          <w:sz w:val="21"/>
-          <w:szCs w:val="21"/>
-        </w:rPr>
-        <w:t>R</w:t>
-      </w:r>
-      <w:r>
-        <w:rPr>
-          <w:rFonts w:ascii="Times New Roman" w:hAnsi="Times New Roman" w:cs="Times New Roman"/>
-          <w:sz w:val="21"/>
-          <w:szCs w:val="21"/>
-        </w:rPr>
-        <w:fldChar w:fldCharType="begin"/>
-      </w:r>
-      <w:r>
-        <w:rPr>
-          <w:rFonts w:ascii="Times New Roman" w:hAnsi="Times New Roman" w:cs="Times New Roman"/>
-          <w:sz w:val="21"/>
-          <w:szCs w:val="21"/>
-        </w:rPr>
-        <w:instrText xml:space="preserve"> SEQ R \* ARABIC </w:instrText>
-      </w:r>
-      <w:r>
-        <w:rPr>
-          <w:rFonts w:ascii="Times New Roman" w:hAnsi="Times New Roman" w:cs="Times New Roman"/>
-          <w:sz w:val="21"/>
-          <w:szCs w:val="21"/>
-        </w:rPr>
-        <w:fldChar w:fldCharType="separate"/>
-      </w:r>
-      <w:r>
-        <w:rPr>
-          <w:rFonts w:ascii="Times New Roman" w:hAnsi="Times New Roman" w:cs="Times New Roman"/>
-          <w:noProof/>
-          <w:sz w:val="21"/>
-          <w:szCs w:val="21"/>
-        </w:rPr>
-        <w:t>6</w:t>
-      </w:r>
-      <w:r>
-        <w:rPr>
-          <w:rFonts w:ascii="Times New Roman" w:hAnsi="Times New Roman" w:cs="Times New Roman"/>
-          <w:sz w:val="21"/>
-          <w:szCs w:val="21"/>
-        </w:rPr>
-        <w:fldChar w:fldCharType="end"/>
-      </w:r>
-      <w:r>
-        <w:rPr>
-          <w:rFonts w:ascii="Times New Roman" w:hAnsi="Times New Roman" w:cs="Times New Roman"/>
-          <w:sz w:val="21"/>
-          <w:szCs w:val="21"/>
-          <w:lang w:val="en-GB"/>
-        </w:rPr>
-        <w:t xml:space="preserve">) </w:t>
-      </w:r>
-    </w:p>
-    <w:p>
-      <w:pPr>
-        <w:pStyle w:val="a7"/>
-        <w:rPr>
-          <w:rFonts w:ascii="Times New Roman" w:hAnsi="Times New Roman" w:cs="Times New Roman"/>
-          <w:sz w:val="21"/>
-          <w:szCs w:val="21"/>
-          <w:lang w:val="en-GB"/>
-        </w:rPr>
-      </w:pPr>
-      <w:r>
-        <w:rPr>
-          <w:rFonts w:ascii="Times New Roman" w:hAnsi="Times New Roman" w:cs="Times New Roman"/>
-          <w:sz w:val="21"/>
-          <w:szCs w:val="21"/>
-          <w:lang w:val="en-GB"/>
-        </w:rPr>
-        <w:t>O(</w:t>
-      </w:r>
-      <w:r>
-        <w:rPr>
-          <w:rFonts w:ascii="Times New Roman" w:hAnsi="Times New Roman" w:cs="Times New Roman"/>
-          <w:sz w:val="21"/>
-          <w:szCs w:val="21"/>
-          <w:vertAlign w:val="superscript"/>
-          <w:lang w:val="en-GB"/>
-        </w:rPr>
-        <w:t>1</w:t>
-      </w:r>
-      <w:r>
-        <w:rPr>
-          <w:rFonts w:ascii="Times New Roman" w:hAnsi="Times New Roman" w:cs="Times New Roman"/>
-          <w:sz w:val="21"/>
-          <w:szCs w:val="21"/>
-          <w:lang w:val="en-GB"/>
-        </w:rPr>
-        <w:t>D) + H</w:t>
-      </w:r>
-      <w:r>
-        <w:rPr>
-          <w:rFonts w:ascii="Times New Roman" w:hAnsi="Times New Roman" w:cs="Times New Roman"/>
-          <w:sz w:val="21"/>
-          <w:szCs w:val="21"/>
-          <w:vertAlign w:val="subscript"/>
-          <w:lang w:val="en-GB"/>
-        </w:rPr>
-        <w:t>2</w:t>
-      </w:r>
-      <w:r>
-        <w:rPr>
-          <w:rFonts w:ascii="Times New Roman" w:hAnsi="Times New Roman" w:cs="Times New Roman"/>
-          <w:sz w:val="21"/>
-          <w:szCs w:val="21"/>
-          <w:lang w:val="en-GB"/>
-        </w:rPr>
-        <w:t>O → 2OH</w:t>
-      </w:r>
-      <w:r>
-        <w:rPr>
-          <w:rFonts w:ascii="Times New Roman" w:hAnsi="Times New Roman" w:cs="Times New Roman"/>
-          <w:sz w:val="21"/>
-          <w:szCs w:val="21"/>
-          <w:lang w:val="en-GB"/>
-        </w:rPr>
-        <w:t xml:space="preserve"> </w:t>
-      </w:r>
-      <w:r>
-        <w:rPr>
-          <w:rFonts w:ascii="Times New Roman" w:hAnsi="Times New Roman" w:cs="Times New Roman"/>
-          <w:sz w:val="21"/>
-          <w:szCs w:val="21"/>
-          <w:lang w:val="en-GB"/>
-        </w:rPr>
-        <w:t>(</w:t>
-      </w:r>
-      <w:r>
-        <w:rPr>
-          <w:rFonts w:ascii="Times New Roman" w:hAnsi="Times New Roman" w:cs="Times New Roman"/>
-          <w:sz w:val="21"/>
-          <w:szCs w:val="21"/>
-        </w:rPr>
-        <w:t>R</w:t>
-      </w:r>
-      <w:r>
-        <w:rPr>
-          <w:rFonts w:ascii="Times New Roman" w:hAnsi="Times New Roman" w:cs="Times New Roman"/>
-          <w:sz w:val="21"/>
-          <w:szCs w:val="21"/>
-        </w:rPr>
-        <w:fldChar w:fldCharType="begin"/>
-      </w:r>
-      <w:r>
-        <w:rPr>
-          <w:rFonts w:ascii="Times New Roman" w:hAnsi="Times New Roman" w:cs="Times New Roman"/>
-          <w:sz w:val="21"/>
-          <w:szCs w:val="21"/>
-        </w:rPr>
-        <w:instrText xml:space="preserve"> SEQ R \* ARABIC </w:instrText>
-      </w:r>
-      <w:r>
-        <w:rPr>
-          <w:rFonts w:ascii="Times New Roman" w:hAnsi="Times New Roman" w:cs="Times New Roman"/>
-          <w:sz w:val="21"/>
-          <w:szCs w:val="21"/>
-        </w:rPr>
-        <w:fldChar w:fldCharType="separate"/>
-      </w:r>
-      <w:r>
-        <w:rPr>
-          <w:rFonts w:ascii="Times New Roman" w:hAnsi="Times New Roman" w:cs="Times New Roman"/>
-          <w:noProof/>
-          <w:sz w:val="21"/>
-          <w:szCs w:val="21"/>
-        </w:rPr>
-        <w:t>7</w:t>
-      </w:r>
-      <w:r>
-        <w:rPr>
-          <w:rFonts w:ascii="Times New Roman" w:hAnsi="Times New Roman" w:cs="Times New Roman"/>
-          <w:sz w:val="21"/>
-          <w:szCs w:val="21"/>
-        </w:rPr>
-        <w:fldChar w:fldCharType="end"/>
-      </w:r>
-      <w:r>
-        <w:rPr>
-          <w:rFonts w:ascii="Times New Roman" w:hAnsi="Times New Roman" w:cs="Times New Roman"/>
-          <w:sz w:val="21"/>
-          <w:szCs w:val="21"/>
-          <w:lang w:val="en-GB"/>
-        </w:rPr>
-        <w:t>)</w:t>
-      </w:r>
-      <w:r>
-        <w:rPr>
-          <w:rFonts w:ascii="Times New Roman" w:hAnsi="Times New Roman" w:cs="Times New Roman"/>
-          <w:sz w:val="21"/>
-          <w:szCs w:val="21"/>
-          <w:lang w:val="en-GB"/>
-        </w:rPr>
-        <w:t xml:space="preserve"> </w:t>
-      </w:r>
-    </w:p>
-    <w:p>
-      <w:pPr>
-        <w:pStyle w:val="a7"/>
-        <w:rPr>
-          <w:rFonts w:ascii="Times New Roman" w:hAnsi="Times New Roman" w:cs="Times New Roman"/>
-          <w:sz w:val="21"/>
-          <w:szCs w:val="21"/>
-          <w:lang w:val="en-GB"/>
-        </w:rPr>
-      </w:pPr>
-      <w:r>
-        <w:rPr>
-          <w:rFonts w:ascii="Times New Roman" w:hAnsi="Times New Roman" w:cs="Times New Roman"/>
-          <w:sz w:val="21"/>
-          <w:szCs w:val="21"/>
-          <w:lang w:val="en-GB"/>
-        </w:rPr>
-        <w:t>O</w:t>
-      </w:r>
-      <w:r>
-        <w:rPr>
-          <w:rFonts w:ascii="Times New Roman" w:hAnsi="Times New Roman" w:cs="Times New Roman"/>
-          <w:sz w:val="21"/>
-          <w:szCs w:val="21"/>
-          <w:vertAlign w:val="subscript"/>
-          <w:lang w:val="en-GB"/>
-        </w:rPr>
-        <w:t>3</w:t>
-      </w:r>
-      <w:r>
-        <w:rPr>
-          <w:rFonts w:ascii="Times New Roman" w:hAnsi="Times New Roman" w:cs="Times New Roman"/>
-          <w:sz w:val="21"/>
-          <w:szCs w:val="21"/>
-          <w:lang w:val="en-GB"/>
-        </w:rPr>
-        <w:t xml:space="preserve"> + OH → O</w:t>
-      </w:r>
-      <w:r>
-        <w:rPr>
-          <w:rFonts w:ascii="Times New Roman" w:hAnsi="Times New Roman" w:cs="Times New Roman"/>
-          <w:sz w:val="21"/>
-          <w:szCs w:val="21"/>
-          <w:vertAlign w:val="subscript"/>
-          <w:lang w:val="en-GB"/>
-        </w:rPr>
-        <w:t>2</w:t>
-      </w:r>
-      <w:r>
-        <w:rPr>
-          <w:rFonts w:ascii="Times New Roman" w:hAnsi="Times New Roman" w:cs="Times New Roman"/>
-          <w:sz w:val="21"/>
-          <w:szCs w:val="21"/>
-          <w:lang w:val="en-GB"/>
-        </w:rPr>
-        <w:t xml:space="preserve"> + HO</w:t>
-      </w:r>
-      <w:r>
-        <w:rPr>
-          <w:rFonts w:ascii="Times New Roman" w:hAnsi="Times New Roman" w:cs="Times New Roman"/>
-          <w:sz w:val="21"/>
-          <w:szCs w:val="21"/>
-          <w:vertAlign w:val="subscript"/>
-          <w:lang w:val="en-GB"/>
-        </w:rPr>
-        <w:t>2</w:t>
-      </w:r>
-      <w:r>
-        <w:rPr>
-          <w:rFonts w:ascii="Times New Roman" w:hAnsi="Times New Roman" w:cs="Times New Roman"/>
-          <w:sz w:val="21"/>
-          <w:szCs w:val="21"/>
-          <w:lang w:val="en-GB"/>
-        </w:rPr>
-        <w:t xml:space="preserve"> </w:t>
-      </w:r>
-      <w:r>
-        <w:rPr>
-          <w:rFonts w:ascii="Times New Roman" w:hAnsi="Times New Roman" w:cs="Times New Roman"/>
-          <w:sz w:val="21"/>
-          <w:szCs w:val="21"/>
-          <w:lang w:val="en-GB"/>
-        </w:rPr>
-        <w:t>(</w:t>
-      </w:r>
-      <w:r>
-        <w:rPr>
-          <w:rFonts w:ascii="Times New Roman" w:hAnsi="Times New Roman" w:cs="Times New Roman"/>
-          <w:sz w:val="21"/>
-          <w:szCs w:val="21"/>
-        </w:rPr>
-        <w:t>R</w:t>
-      </w:r>
-      <w:r>
-        <w:rPr>
-          <w:rFonts w:ascii="Times New Roman" w:hAnsi="Times New Roman" w:cs="Times New Roman"/>
-          <w:sz w:val="21"/>
-          <w:szCs w:val="21"/>
-        </w:rPr>
-        <w:fldChar w:fldCharType="begin"/>
-      </w:r>
-      <w:r>
-        <w:rPr>
-          <w:rFonts w:ascii="Times New Roman" w:hAnsi="Times New Roman" w:cs="Times New Roman"/>
-          <w:sz w:val="21"/>
-          <w:szCs w:val="21"/>
-        </w:rPr>
-        <w:instrText xml:space="preserve"> SEQ R \* ARABIC </w:instrText>
-      </w:r>
-      <w:r>
-        <w:rPr>
-          <w:rFonts w:ascii="Times New Roman" w:hAnsi="Times New Roman" w:cs="Times New Roman"/>
-          <w:sz w:val="21"/>
-          <w:szCs w:val="21"/>
-        </w:rPr>
-        <w:fldChar w:fldCharType="separate"/>
-      </w:r>
-      <w:r>
-        <w:rPr>
-          <w:rFonts w:ascii="Times New Roman" w:hAnsi="Times New Roman" w:cs="Times New Roman"/>
-          <w:noProof/>
-          <w:sz w:val="21"/>
-          <w:szCs w:val="21"/>
-        </w:rPr>
-        <w:t>8</w:t>
-      </w:r>
-      <w:r>
-        <w:rPr>
-          <w:rFonts w:ascii="Times New Roman" w:hAnsi="Times New Roman" w:cs="Times New Roman"/>
-          <w:sz w:val="21"/>
-          <w:szCs w:val="21"/>
-        </w:rPr>
-        <w:fldChar w:fldCharType="end"/>
-      </w:r>
-      <w:r>
-        <w:rPr>
-          <w:rFonts w:ascii="Times New Roman" w:hAnsi="Times New Roman" w:cs="Times New Roman"/>
-          <w:sz w:val="21"/>
-          <w:szCs w:val="21"/>
-          <w:lang w:val="en-GB"/>
-        </w:rPr>
-        <w:t>)</w:t>
-      </w:r>
-      <w:r>
-        <w:rPr>
-          <w:rFonts w:ascii="Times New Roman" w:hAnsi="Times New Roman" w:cs="Times New Roman"/>
-          <w:sz w:val="21"/>
-          <w:szCs w:val="21"/>
-          <w:lang w:val="en-GB"/>
-        </w:rPr>
-        <w:t xml:space="preserve"> </w:t>
-      </w:r>
-    </w:p>
-    <w:p>
-      <w:pPr>
-        <w:pStyle w:val="a7"/>
-        <w:rPr>
-          <w:rFonts w:ascii="Times New Roman" w:hAnsi="Times New Roman" w:cs="Times New Roman"/>
-          <w:sz w:val="21"/>
-          <w:szCs w:val="21"/>
-          <w:lang w:val="en-GB"/>
-        </w:rPr>
-      </w:pPr>
-      <w:r>
-        <w:rPr>
-          <w:rFonts w:ascii="Times New Roman" w:hAnsi="Times New Roman" w:cs="Times New Roman"/>
-          <w:sz w:val="21"/>
-          <w:szCs w:val="21"/>
-          <w:lang w:val="en-GB"/>
-        </w:rPr>
-        <w:t>O</w:t>
-      </w:r>
-      <w:r>
-        <w:rPr>
-          <w:rFonts w:ascii="Times New Roman" w:hAnsi="Times New Roman" w:cs="Times New Roman"/>
-          <w:sz w:val="21"/>
-          <w:szCs w:val="21"/>
-          <w:vertAlign w:val="subscript"/>
-          <w:lang w:val="en-GB"/>
-        </w:rPr>
-        <w:t>3</w:t>
-      </w:r>
-      <w:r>
-        <w:rPr>
-          <w:rFonts w:ascii="Times New Roman" w:hAnsi="Times New Roman" w:cs="Times New Roman"/>
-          <w:sz w:val="21"/>
-          <w:szCs w:val="21"/>
-          <w:lang w:val="en-GB"/>
-        </w:rPr>
-        <w:t xml:space="preserve"> + HO</w:t>
-      </w:r>
-      <w:r>
-        <w:rPr>
-          <w:rFonts w:ascii="Times New Roman" w:hAnsi="Times New Roman" w:cs="Times New Roman"/>
-          <w:sz w:val="21"/>
-          <w:szCs w:val="21"/>
-          <w:vertAlign w:val="subscript"/>
-          <w:lang w:val="en-GB"/>
-        </w:rPr>
-        <w:t>2</w:t>
-      </w:r>
-      <w:r>
-        <w:rPr>
-          <w:rFonts w:ascii="Times New Roman" w:hAnsi="Times New Roman" w:cs="Times New Roman"/>
-          <w:sz w:val="21"/>
-          <w:szCs w:val="21"/>
-          <w:lang w:val="en-GB"/>
-        </w:rPr>
-        <w:t xml:space="preserve"> → </w:t>
-      </w:r>
-      <w:r>
-        <w:rPr>
-          <w:rFonts w:ascii="Times New Roman" w:hAnsi="Times New Roman" w:cs="Times New Roman"/>
-          <w:sz w:val="21"/>
-          <w:szCs w:val="21"/>
-          <w:lang w:val="en-GB"/>
-        </w:rPr>
-        <w:t>2</w:t>
-      </w:r>
-      <w:r>
-        <w:rPr>
-          <w:rFonts w:ascii="Times New Roman" w:hAnsi="Times New Roman" w:cs="Times New Roman"/>
-          <w:sz w:val="21"/>
-          <w:szCs w:val="21"/>
-          <w:lang w:val="en-GB"/>
-        </w:rPr>
-        <w:t>O</w:t>
-      </w:r>
-      <w:r>
-        <w:rPr>
-          <w:rFonts w:ascii="Times New Roman" w:hAnsi="Times New Roman" w:cs="Times New Roman"/>
-          <w:sz w:val="21"/>
-          <w:szCs w:val="21"/>
-          <w:vertAlign w:val="subscript"/>
-          <w:lang w:val="en-GB"/>
-        </w:rPr>
-        <w:t>2</w:t>
-      </w:r>
-      <w:r>
-        <w:rPr>
-          <w:rFonts w:ascii="Times New Roman" w:hAnsi="Times New Roman" w:cs="Times New Roman"/>
-          <w:sz w:val="21"/>
-          <w:szCs w:val="21"/>
-          <w:lang w:val="en-GB"/>
-        </w:rPr>
-        <w:t xml:space="preserve"> + OH</w:t>
-      </w:r>
-      <w:r>
-        <w:rPr>
-          <w:rFonts w:ascii="Times New Roman" w:hAnsi="Times New Roman" w:cs="Times New Roman"/>
-          <w:sz w:val="21"/>
-          <w:szCs w:val="21"/>
-          <w:lang w:val="en-GB"/>
-        </w:rPr>
-        <w:t xml:space="preserve"> </w:t>
-      </w:r>
-      <w:r>
-        <w:rPr>
-          <w:rFonts w:ascii="Times New Roman" w:hAnsi="Times New Roman" w:cs="Times New Roman"/>
-          <w:sz w:val="21"/>
-          <w:szCs w:val="21"/>
-          <w:lang w:val="en-GB"/>
-        </w:rPr>
-        <w:t>(</w:t>
-      </w:r>
-      <w:r>
-        <w:rPr>
-          <w:rFonts w:ascii="Times New Roman" w:hAnsi="Times New Roman" w:cs="Times New Roman"/>
-          <w:sz w:val="21"/>
-          <w:szCs w:val="21"/>
-        </w:rPr>
-        <w:t>R</w:t>
-      </w:r>
-      <w:r>
-        <w:rPr>
-          <w:rFonts w:ascii="Times New Roman" w:hAnsi="Times New Roman" w:cs="Times New Roman"/>
-          <w:sz w:val="21"/>
-          <w:szCs w:val="21"/>
-        </w:rPr>
-        <w:fldChar w:fldCharType="begin"/>
-      </w:r>
-      <w:r>
-        <w:rPr>
-          <w:rFonts w:ascii="Times New Roman" w:hAnsi="Times New Roman" w:cs="Times New Roman"/>
-          <w:sz w:val="21"/>
-          <w:szCs w:val="21"/>
-        </w:rPr>
-        <w:instrText xml:space="preserve"> SEQ R \* ARABIC </w:instrText>
-      </w:r>
-      <w:r>
-        <w:rPr>
-          <w:rFonts w:ascii="Times New Roman" w:hAnsi="Times New Roman" w:cs="Times New Roman"/>
-          <w:sz w:val="21"/>
-          <w:szCs w:val="21"/>
-        </w:rPr>
-        <w:fldChar w:fldCharType="separate"/>
-      </w:r>
-      <w:r>
-        <w:rPr>
-          <w:rFonts w:ascii="Times New Roman" w:hAnsi="Times New Roman" w:cs="Times New Roman"/>
-          <w:noProof/>
-          <w:sz w:val="21"/>
-          <w:szCs w:val="21"/>
-        </w:rPr>
-        <w:t>9</w:t>
-      </w:r>
-      <w:r>
-        <w:rPr>
-          <w:rFonts w:ascii="Times New Roman" w:hAnsi="Times New Roman" w:cs="Times New Roman"/>
-          <w:sz w:val="21"/>
-          <w:szCs w:val="21"/>
-        </w:rPr>
-        <w:fldChar w:fldCharType="end"/>
-      </w:r>
-      <w:r>
-        <w:rPr>
-          <w:rFonts w:ascii="Times New Roman" w:hAnsi="Times New Roman" w:cs="Times New Roman"/>
-          <w:sz w:val="21"/>
-          <w:szCs w:val="21"/>
-          <w:lang w:val="en-GB"/>
-        </w:rPr>
-        <w:t>)</w:t>
-      </w:r>
-      <w:r>
-        <w:rPr>
-          <w:rFonts w:ascii="Times New Roman" w:hAnsi="Times New Roman" w:cs="Times New Roman"/>
-          <w:sz w:val="21"/>
-          <w:szCs w:val="21"/>
-          <w:lang w:val="en-GB"/>
-        </w:rPr>
-        <w:t xml:space="preserve"> </w:t>
-      </w:r>
-    </w:p>
-    <w:p>
-      <w:pPr>
-        <w:jc w:val="left"/>
-        <w:rPr>
-          <w:rFonts w:ascii="Times New Roman" w:hAnsi="Times New Roman" w:cs="Times New Roman"/>
-          <w:szCs w:val="21"/>
-          <w:lang w:val="en-GB"/>
-        </w:rPr>
-      </w:pPr>
-    </w:p>
-    <w:p>
-      <w:pPr>
-        <w:pStyle w:val="a7"/>
-        <w:rPr>
-          <w:rFonts w:ascii="Times New Roman" w:hAnsi="Times New Roman" w:cs="Times New Roman"/>
-          <w:sz w:val="21"/>
-          <w:szCs w:val="21"/>
-          <w:lang w:val="en-GB"/>
-        </w:rPr>
-      </w:pPr>
-      <w:r>
-        <w:rPr>
-          <w:rFonts w:ascii="Times New Roman" w:hAnsi="Times New Roman" w:cs="Times New Roman"/>
-          <w:sz w:val="21"/>
-          <w:szCs w:val="21"/>
-          <w:lang w:val="en-GB"/>
-        </w:rPr>
-        <w:t>L(O</w:t>
-      </w:r>
-      <w:r>
-        <w:rPr>
-          <w:rFonts w:ascii="Times New Roman" w:hAnsi="Times New Roman" w:cs="Times New Roman"/>
-          <w:sz w:val="21"/>
-          <w:szCs w:val="21"/>
-          <w:vertAlign w:val="subscript"/>
-          <w:lang w:val="en-GB"/>
-        </w:rPr>
-        <w:t>3</w:t>
-      </w:r>
-      <w:r>
-        <w:rPr>
-          <w:rFonts w:ascii="Times New Roman" w:hAnsi="Times New Roman" w:cs="Times New Roman"/>
-          <w:sz w:val="21"/>
-          <w:szCs w:val="21"/>
-          <w:lang w:val="en-GB"/>
-        </w:rPr>
-        <w:t xml:space="preserve">) = </w:t>
-      </w:r>
-      <w:r>
-        <w:rPr>
-          <w:rFonts w:ascii="Times New Roman" w:hAnsi="Times New Roman" w:cs="Times New Roman"/>
-          <w:i/>
-          <w:sz w:val="21"/>
-          <w:szCs w:val="21"/>
-          <w:lang w:val="en-GB"/>
-        </w:rPr>
-        <w:t>k</w:t>
-      </w:r>
-      <w:r>
-        <w:rPr>
-          <w:rFonts w:ascii="Times New Roman" w:hAnsi="Times New Roman" w:cs="Times New Roman"/>
-          <w:sz w:val="21"/>
-          <w:szCs w:val="21"/>
-          <w:vertAlign w:val="subscript"/>
-          <w:lang w:val="en-GB"/>
-        </w:rPr>
-        <w:t>3</w:t>
-      </w:r>
-      <w:r>
-        <w:rPr>
-          <w:rFonts w:ascii="Times New Roman" w:hAnsi="Times New Roman" w:cs="Times New Roman"/>
-          <w:sz w:val="21"/>
-          <w:szCs w:val="21"/>
-          <w:lang w:val="en-GB"/>
-        </w:rPr>
-        <w:t>[O(</w:t>
-      </w:r>
-      <w:r>
-        <w:rPr>
-          <w:rFonts w:ascii="Times New Roman" w:hAnsi="Times New Roman" w:cs="Times New Roman"/>
-          <w:sz w:val="21"/>
-          <w:szCs w:val="21"/>
-          <w:vertAlign w:val="superscript"/>
-          <w:lang w:val="en-GB"/>
-        </w:rPr>
-        <w:t>1</w:t>
-      </w:r>
-      <w:r>
-        <w:rPr>
-          <w:rFonts w:ascii="Times New Roman" w:hAnsi="Times New Roman" w:cs="Times New Roman"/>
-          <w:sz w:val="21"/>
-          <w:szCs w:val="21"/>
-          <w:lang w:val="en-GB"/>
-        </w:rPr>
-        <w:t>D)][H</w:t>
+        <w:t>D</w:t>
+      </w:r>
+      <w:proofErr w:type="gramStart"/>
+      <w:r>
+        <w:rPr>
+          <w:rFonts w:ascii="Times New Roman" w:hAnsi="Times New Roman" w:cs="Times New Roman"/>
+          <w:sz w:val="21"/>
+          <w:szCs w:val="21"/>
+          <w:lang w:val="en-GB"/>
+        </w:rPr>
+        <w:t>)][</w:t>
+      </w:r>
+      <w:proofErr w:type="gramEnd"/>
+      <w:r>
+        <w:rPr>
+          <w:rFonts w:ascii="Times New Roman" w:hAnsi="Times New Roman" w:cs="Times New Roman"/>
+          <w:sz w:val="21"/>
+          <w:szCs w:val="21"/>
+          <w:lang w:val="en-GB"/>
+        </w:rPr>
+        <w:t>H</w:t>
       </w:r>
       <w:r>
         <w:rPr>
@@ -3361,8 +3315,6 @@
         </w:rPr>
         <w:t xml:space="preserve"> independent of temperature over the range 200</w:t>
       </w:r>
-      <w:bookmarkStart w:id="0" w:name="_GoBack"/>
-      <w:bookmarkEnd w:id="0"/>
       <w:r>
         <w:rPr>
           <w:rFonts w:ascii="Times New Roman" w:hAnsi="Times New Roman" w:cs="Times New Roman"/>
@@ -4745,7 +4697,7 @@
 </file>
 
 <file path=customXml/itemProps1.xml><?xml version="1.0" encoding="utf-8"?>
-<ds:datastoreItem xmlns:ds="http://schemas.openxmlformats.org/officeDocument/2006/customXml" ds:itemID="{4FC0A930-1F99-ED4C-87C8-3CEEC7B56867}">
+<ds:datastoreItem xmlns:ds="http://schemas.openxmlformats.org/officeDocument/2006/customXml" ds:itemID="{AB630555-9217-7A49-AAD4-0EDDB2FE00BA}">
   <ds:schemaRefs>
     <ds:schemaRef ds:uri="http://schemas.openxmlformats.org/officeDocument/2006/bibliography"/>
   </ds:schemaRefs>

</xml_diff>